<commit_message>
Finish River Skater document
</commit_message>
<xml_diff>
--- a/River Skater Pitch Document.docx
+++ b/River Skater Pitch Document.docx
@@ -14,6 +14,73 @@
       </w:pPr>
       <w:r>
         <w:rPr>
+          <w:noProof/>
+        </w:rPr>
+        <w:drawing>
+          <wp:anchor distT="0" distB="0" distL="114300" distR="114300" simplePos="0" relativeHeight="251658240" behindDoc="0" locked="0" layoutInCell="1" allowOverlap="1" wp14:anchorId="16CC3F41" wp14:editId="0C0D3B50">
+            <wp:simplePos x="0" y="0"/>
+            <wp:positionH relativeFrom="margin">
+              <wp:posOffset>3705225</wp:posOffset>
+            </wp:positionH>
+            <wp:positionV relativeFrom="paragraph">
+              <wp:posOffset>-466725</wp:posOffset>
+            </wp:positionV>
+            <wp:extent cx="952500" cy="952500"/>
+            <wp:effectExtent l="0" t="0" r="0" b="0"/>
+            <wp:wrapNone/>
+            <wp:docPr id="1" name="Picture 1" descr="C:\Users\green\AppData\Local\Microsoft\Windows\INetCache\Content.MSO\E2C9B61C.tmp"/>
+            <wp:cNvGraphicFramePr>
+              <a:graphicFrameLocks xmlns:a="http://schemas.openxmlformats.org/drawingml/2006/main" noChangeAspect="1"/>
+            </wp:cNvGraphicFramePr>
+            <a:graphic xmlns:a="http://schemas.openxmlformats.org/drawingml/2006/main">
+              <a:graphicData uri="http://schemas.openxmlformats.org/drawingml/2006/picture">
+                <pic:pic xmlns:pic="http://schemas.openxmlformats.org/drawingml/2006/picture">
+                  <pic:nvPicPr>
+                    <pic:cNvPr id="0" name="Picture 1" descr="C:\Users\green\AppData\Local\Microsoft\Windows\INetCache\Content.MSO\E2C9B61C.tmp"/>
+                    <pic:cNvPicPr>
+                      <a:picLocks noChangeAspect="1" noChangeArrowheads="1"/>
+                    </pic:cNvPicPr>
+                  </pic:nvPicPr>
+                  <pic:blipFill>
+                    <a:blip r:embed="rId5">
+                      <a:extLst>
+                        <a:ext uri="{28A0092B-C50C-407E-A947-70E740481C1C}">
+                          <a14:useLocalDpi xmlns:a14="http://schemas.microsoft.com/office/drawing/2010/main" val="0"/>
+                        </a:ext>
+                      </a:extLst>
+                    </a:blip>
+                    <a:srcRect/>
+                    <a:stretch>
+                      <a:fillRect/>
+                    </a:stretch>
+                  </pic:blipFill>
+                  <pic:spPr bwMode="auto">
+                    <a:xfrm>
+                      <a:off x="0" y="0"/>
+                      <a:ext cx="952500" cy="952500"/>
+                    </a:xfrm>
+                    <a:prstGeom prst="rect">
+                      <a:avLst/>
+                    </a:prstGeom>
+                    <a:noFill/>
+                    <a:ln>
+                      <a:noFill/>
+                    </a:ln>
+                  </pic:spPr>
+                </pic:pic>
+              </a:graphicData>
+            </a:graphic>
+            <wp14:sizeRelH relativeFrom="margin">
+              <wp14:pctWidth>0</wp14:pctWidth>
+            </wp14:sizeRelH>
+            <wp14:sizeRelV relativeFrom="margin">
+              <wp14:pctHeight>0</wp14:pctHeight>
+            </wp14:sizeRelV>
+          </wp:anchor>
+        </w:drawing>
+      </w:r>
+      <w:r>
+        <w:rPr>
           <w:rFonts w:ascii="Times New Roman" w:hAnsi="Times New Roman" w:cs="Times New Roman"/>
           <w:b/>
           <w:sz w:val="32"/>
@@ -71,6 +138,67 @@
           <w:rFonts w:ascii="Times New Roman" w:hAnsi="Times New Roman" w:cs="Times New Roman"/>
         </w:rPr>
       </w:pPr>
+      <w:r>
+        <w:rPr>
+          <w:noProof/>
+        </w:rPr>
+        <w:drawing>
+          <wp:anchor distT="0" distB="0" distL="114300" distR="114300" simplePos="0" relativeHeight="251659264" behindDoc="0" locked="0" layoutInCell="1" allowOverlap="1" wp14:anchorId="2F304645" wp14:editId="4EBE6139">
+            <wp:simplePos x="0" y="0"/>
+            <wp:positionH relativeFrom="column">
+              <wp:posOffset>4229100</wp:posOffset>
+            </wp:positionH>
+            <wp:positionV relativeFrom="paragraph">
+              <wp:posOffset>595248</wp:posOffset>
+            </wp:positionV>
+            <wp:extent cx="1226521" cy="923925"/>
+            <wp:effectExtent l="0" t="0" r="0" b="0"/>
+            <wp:wrapNone/>
+            <wp:docPr id="2" name="Picture 2" descr="Image result for hockey clip art"/>
+            <wp:cNvGraphicFramePr>
+              <a:graphicFrameLocks xmlns:a="http://schemas.openxmlformats.org/drawingml/2006/main" noChangeAspect="1"/>
+            </wp:cNvGraphicFramePr>
+            <a:graphic xmlns:a="http://schemas.openxmlformats.org/drawingml/2006/main">
+              <a:graphicData uri="http://schemas.openxmlformats.org/drawingml/2006/picture">
+                <pic:pic xmlns:pic="http://schemas.openxmlformats.org/drawingml/2006/picture">
+                  <pic:nvPicPr>
+                    <pic:cNvPr id="0" name="Picture 3" descr="Image result for hockey clip art"/>
+                    <pic:cNvPicPr>
+                      <a:picLocks noChangeAspect="1" noChangeArrowheads="1"/>
+                    </pic:cNvPicPr>
+                  </pic:nvPicPr>
+                  <pic:blipFill>
+                    <a:blip r:embed="rId6" cstate="print">
+                      <a:extLst>
+                        <a:ext uri="{28A0092B-C50C-407E-A947-70E740481C1C}">
+                          <a14:useLocalDpi xmlns:a14="http://schemas.microsoft.com/office/drawing/2010/main" val="0"/>
+                        </a:ext>
+                      </a:extLst>
+                    </a:blip>
+                    <a:srcRect/>
+                    <a:stretch>
+                      <a:fillRect/>
+                    </a:stretch>
+                  </pic:blipFill>
+                  <pic:spPr bwMode="auto">
+                    <a:xfrm>
+                      <a:off x="0" y="0"/>
+                      <a:ext cx="1226521" cy="923925"/>
+                    </a:xfrm>
+                    <a:prstGeom prst="rect">
+                      <a:avLst/>
+                    </a:prstGeom>
+                    <a:noFill/>
+                    <a:ln>
+                      <a:noFill/>
+                    </a:ln>
+                  </pic:spPr>
+                </pic:pic>
+              </a:graphicData>
+            </a:graphic>
+          </wp:anchor>
+        </w:drawing>
+      </w:r>
       <w:r>
         <w:rPr>
           <w:rFonts w:ascii="Times New Roman" w:hAnsi="Times New Roman" w:cs="Times New Roman"/>
@@ -225,8 +353,6 @@
         </w:rPr>
         <w:t>an</w:t>
       </w:r>
-      <w:bookmarkStart w:id="0" w:name="_GoBack"/>
-      <w:bookmarkEnd w:id="0"/>
       <w:r>
         <w:rPr>
           <w:rFonts w:ascii="Times New Roman" w:hAnsi="Times New Roman" w:cs="Times New Roman"/>
@@ -250,6 +376,75 @@
           <w:b/>
         </w:rPr>
       </w:pPr>
+      <w:r>
+        <w:rPr>
+          <w:noProof/>
+        </w:rPr>
+        <w:drawing>
+          <wp:anchor distT="0" distB="0" distL="114300" distR="114300" simplePos="0" relativeHeight="251660288" behindDoc="0" locked="0" layoutInCell="1" allowOverlap="1" wp14:anchorId="30CA48ED" wp14:editId="050C9731">
+            <wp:simplePos x="0" y="0"/>
+            <wp:positionH relativeFrom="margin">
+              <wp:posOffset>-80010</wp:posOffset>
+            </wp:positionH>
+            <wp:positionV relativeFrom="paragraph">
+              <wp:posOffset>321945</wp:posOffset>
+            </wp:positionV>
+            <wp:extent cx="1737360" cy="1476375"/>
+            <wp:effectExtent l="0" t="0" r="0" b="9525"/>
+            <wp:wrapThrough wrapText="bothSides">
+              <wp:wrapPolygon edited="0">
+                <wp:start x="0" y="0"/>
+                <wp:lineTo x="0" y="21461"/>
+                <wp:lineTo x="21316" y="21461"/>
+                <wp:lineTo x="21316" y="0"/>
+                <wp:lineTo x="0" y="0"/>
+              </wp:wrapPolygon>
+            </wp:wrapThrough>
+            <wp:docPr id="3" name="Picture 3" descr="Image result for hockey clip art"/>
+            <wp:cNvGraphicFramePr>
+              <a:graphicFrameLocks xmlns:a="http://schemas.openxmlformats.org/drawingml/2006/main" noChangeAspect="1"/>
+            </wp:cNvGraphicFramePr>
+            <a:graphic xmlns:a="http://schemas.openxmlformats.org/drawingml/2006/main">
+              <a:graphicData uri="http://schemas.openxmlformats.org/drawingml/2006/picture">
+                <pic:pic xmlns:pic="http://schemas.openxmlformats.org/drawingml/2006/picture">
+                  <pic:nvPicPr>
+                    <pic:cNvPr id="0" name="Picture 5" descr="Image result for hockey clip art"/>
+                    <pic:cNvPicPr>
+                      <a:picLocks noChangeAspect="1" noChangeArrowheads="1"/>
+                    </pic:cNvPicPr>
+                  </pic:nvPicPr>
+                  <pic:blipFill>
+                    <a:blip r:embed="rId7" cstate="print">
+                      <a:extLst>
+                        <a:ext uri="{28A0092B-C50C-407E-A947-70E740481C1C}">
+                          <a14:useLocalDpi xmlns:a14="http://schemas.microsoft.com/office/drawing/2010/main" val="0"/>
+                        </a:ext>
+                      </a:extLst>
+                    </a:blip>
+                    <a:srcRect/>
+                    <a:stretch>
+                      <a:fillRect/>
+                    </a:stretch>
+                  </pic:blipFill>
+                  <pic:spPr bwMode="auto">
+                    <a:xfrm>
+                      <a:off x="0" y="0"/>
+                      <a:ext cx="1737360" cy="1476375"/>
+                    </a:xfrm>
+                    <a:prstGeom prst="rect">
+                      <a:avLst/>
+                    </a:prstGeom>
+                    <a:noFill/>
+                    <a:ln>
+                      <a:noFill/>
+                    </a:ln>
+                  </pic:spPr>
+                </pic:pic>
+              </a:graphicData>
+            </a:graphic>
+          </wp:anchor>
+        </w:drawing>
+      </w:r>
       <w:r>
         <w:rPr>
           <w:rFonts w:ascii="Times New Roman" w:hAnsi="Times New Roman" w:cs="Times New Roman"/>
@@ -297,6 +492,8 @@
         </w:rPr>
         <w:t>Uses pieces of environments to damage or kill enemies</w:t>
       </w:r>
+      <w:bookmarkStart w:id="0" w:name="_GoBack"/>
+      <w:bookmarkEnd w:id="0"/>
     </w:p>
     <w:p>
       <w:pPr>

</xml_diff>